<commit_message>
NLDSM lab1 not finished
</commit_message>
<xml_diff>
--- a/Non-linear Dynamic Systems Modeling/lab1/lab1/lab1_NLDSM.docx
+++ b/Non-linear Dynamic Systems Modeling/lab1/lab1/lab1_NLDSM.docx
@@ -28,6 +28,11 @@
       <w:pPr>
         <w:keepNext/>
         <w:jc w:val="center"/>
+        <w:rPr>
+          <w:rFonts w:ascii="Times New Roman" w:hAnsi="Times New Roman" w:cs="Times New Roman"/>
+          <w:sz w:val="24"/>
+          <w:szCs w:val="24"/>
+        </w:rPr>
       </w:pPr>
       <w:r>
         <w:rPr>
@@ -37,10 +42,10 @@
           <w:szCs w:val="24"/>
         </w:rPr>
         <w:drawing>
-          <wp:inline distT="0" distB="0" distL="0" distR="0" wp14:anchorId="3881DCC4" wp14:editId="3968DC9F">
-            <wp:extent cx="5032858" cy="3776141"/>
-            <wp:effectExtent l="0" t="0" r="0" b="0"/>
-            <wp:docPr id="1" name="Рисунок 1"/>
+          <wp:inline distT="0" distB="0" distL="0" distR="0" wp14:anchorId="47EAC225" wp14:editId="1BA55A63">
+            <wp:extent cx="5337810" cy="3997960"/>
+            <wp:effectExtent l="0" t="0" r="0" b="2540"/>
+            <wp:docPr id="10" name="Рисунок 10"/>
             <wp:cNvGraphicFramePr>
               <a:graphicFrameLocks xmlns:a="http://schemas.openxmlformats.org/drawingml/2006/main" noChangeAspect="1"/>
             </wp:cNvGraphicFramePr>
@@ -48,7 +53,7 @@
               <a:graphicData uri="http://schemas.openxmlformats.org/drawingml/2006/picture">
                 <pic:pic xmlns:pic="http://schemas.openxmlformats.org/drawingml/2006/picture">
                   <pic:nvPicPr>
-                    <pic:cNvPr id="0" name="Picture 1"/>
+                    <pic:cNvPr id="0" name="Picture 4"/>
                     <pic:cNvPicPr>
                       <a:picLocks noChangeAspect="1" noChangeArrowheads="1"/>
                     </pic:cNvPicPr>
@@ -69,7 +74,7 @@
                   <pic:spPr bwMode="auto">
                     <a:xfrm>
                       <a:off x="0" y="0"/>
-                      <a:ext cx="5039091" cy="3780818"/>
+                      <a:ext cx="5337810" cy="3997960"/>
                     </a:xfrm>
                     <a:prstGeom prst="rect">
                       <a:avLst/>
@@ -90,24 +95,58 @@
       <w:pPr>
         <w:pStyle w:val="a3"/>
         <w:jc w:val="center"/>
-      </w:pPr>
-      <w:r>
+        <w:rPr>
+          <w:szCs w:val="24"/>
+        </w:rPr>
+      </w:pPr>
+      <w:r>
+        <w:rPr>
+          <w:szCs w:val="24"/>
+        </w:rPr>
         <w:t xml:space="preserve">Рис. </w:t>
       </w:r>
-      <w:fldSimple w:instr=" SEQ Рис. \* ARABIC ">
-        <w:r>
-          <w:rPr>
-            <w:noProof/>
-          </w:rPr>
-          <w:t>1</w:t>
-        </w:r>
-      </w:fldSimple>
-      <w:r>
+      <w:r>
+        <w:rPr>
+          <w:szCs w:val="24"/>
+        </w:rPr>
+        <w:fldChar w:fldCharType="begin"/>
+      </w:r>
+      <w:r>
+        <w:rPr>
+          <w:szCs w:val="24"/>
+        </w:rPr>
+        <w:instrText xml:space="preserve"> SEQ Рис. \* ARABIC </w:instrText>
+      </w:r>
+      <w:r>
+        <w:rPr>
+          <w:szCs w:val="24"/>
+        </w:rPr>
+        <w:fldChar w:fldCharType="separate"/>
+      </w:r>
+      <w:r>
+        <w:rPr>
+          <w:noProof/>
+          <w:szCs w:val="24"/>
+        </w:rPr>
+        <w:t>1</w:t>
+      </w:r>
+      <w:r>
+        <w:rPr>
+          <w:noProof/>
+          <w:szCs w:val="24"/>
+        </w:rPr>
+        <w:fldChar w:fldCharType="end"/>
+      </w:r>
+      <w:r>
+        <w:rPr>
+          <w:szCs w:val="24"/>
+        </w:rPr>
         <w:t>. Фазовый портрет</w:t>
       </w:r>
     </w:p>
     <w:p>
       <w:pPr>
+        <w:jc w:val="center"/>
         <w:rPr>
           <w:rFonts w:ascii="Times New Roman" w:hAnsi="Times New Roman" w:cs="Times New Roman"/>
           <w:sz w:val="24"/>
@@ -120,20 +159,24 @@
       <w:pPr>
         <w:keepNext/>
         <w:jc w:val="center"/>
-      </w:pPr>
-      <w:r>
-        <w:rPr>
-          <w:rFonts w:ascii="Times New Roman" w:hAnsi="Times New Roman" w:cs="Times New Roman"/>
-          <w:noProof/>
-          <w:sz w:val="24"/>
-          <w:szCs w:val="24"/>
-          <w:lang w:eastAsia="ru-RU"/>
+        <w:rPr>
+          <w:rFonts w:ascii="Times New Roman" w:hAnsi="Times New Roman" w:cs="Times New Roman"/>
+          <w:sz w:val="24"/>
+          <w:szCs w:val="24"/>
+        </w:rPr>
+      </w:pPr>
+      <w:r>
+        <w:rPr>
+          <w:rFonts w:ascii="Times New Roman" w:hAnsi="Times New Roman" w:cs="Times New Roman"/>
+          <w:noProof/>
+          <w:sz w:val="24"/>
+          <w:szCs w:val="24"/>
         </w:rPr>
         <w:drawing>
-          <wp:inline distT="0" distB="0" distL="0" distR="0" wp14:anchorId="14F56435" wp14:editId="06CF0F32">
-            <wp:extent cx="5179161" cy="3885913"/>
-            <wp:effectExtent l="0" t="0" r="2540" b="635"/>
-            <wp:docPr id="2" name="Рисунок 2"/>
+          <wp:inline distT="0" distB="0" distL="0" distR="0" wp14:anchorId="1779F299" wp14:editId="0D25535C">
+            <wp:extent cx="5050465" cy="3782743"/>
+            <wp:effectExtent l="0" t="0" r="0" b="8255"/>
+            <wp:docPr id="11" name="Рисунок 11"/>
             <wp:cNvGraphicFramePr>
               <a:graphicFrameLocks xmlns:a="http://schemas.openxmlformats.org/drawingml/2006/main" noChangeAspect="1"/>
             </wp:cNvGraphicFramePr>
@@ -141,7 +184,7 @@
               <a:graphicData uri="http://schemas.openxmlformats.org/drawingml/2006/picture">
                 <pic:pic xmlns:pic="http://schemas.openxmlformats.org/drawingml/2006/picture">
                   <pic:nvPicPr>
-                    <pic:cNvPr id="0" name="Picture 2"/>
+                    <pic:cNvPr id="0" name="Picture 5"/>
                     <pic:cNvPicPr>
                       <a:picLocks noChangeAspect="1" noChangeArrowheads="1"/>
                     </pic:cNvPicPr>
@@ -162,7 +205,7 @@
                   <pic:spPr bwMode="auto">
                     <a:xfrm>
                       <a:off x="0" y="0"/>
-                      <a:ext cx="5181531" cy="3887691"/>
+                      <a:ext cx="5055288" cy="3786356"/>
                     </a:xfrm>
                     <a:prstGeom prst="rect">
                       <a:avLst/>
@@ -188,23 +231,57 @@
         </w:rPr>
       </w:pPr>
       <w:r>
+        <w:rPr>
+          <w:szCs w:val="24"/>
+        </w:rPr>
         <w:t xml:space="preserve">Рис. </w:t>
       </w:r>
-      <w:fldSimple w:instr=" SEQ Рис. \* ARABIC ">
-        <w:r>
-          <w:rPr>
-            <w:noProof/>
-          </w:rPr>
-          <w:t>2</w:t>
-        </w:r>
-      </w:fldSimple>
-      <w:r>
+      <w:r>
+        <w:rPr>
+          <w:szCs w:val="24"/>
+        </w:rPr>
+        <w:fldChar w:fldCharType="begin"/>
+      </w:r>
+      <w:r>
+        <w:rPr>
+          <w:szCs w:val="24"/>
+        </w:rPr>
+        <w:instrText xml:space="preserve"> SEQ Рис. \* ARABIC </w:instrText>
+      </w:r>
+      <w:r>
+        <w:rPr>
+          <w:szCs w:val="24"/>
+        </w:rPr>
+        <w:fldChar w:fldCharType="separate"/>
+      </w:r>
+      <w:r>
+        <w:rPr>
+          <w:noProof/>
+          <w:szCs w:val="24"/>
+        </w:rPr>
+        <w:t>2</w:t>
+      </w:r>
+      <w:r>
+        <w:rPr>
+          <w:noProof/>
+          <w:szCs w:val="24"/>
+        </w:rPr>
+        <w:fldChar w:fldCharType="end"/>
+      </w:r>
+      <w:r>
+        <w:rPr>
+          <w:szCs w:val="24"/>
+        </w:rPr>
         <w:t>. Значения переменных во временной области</w:t>
       </w:r>
     </w:p>
     <w:p>
       <w:pPr>
-        <w:rPr>
+        <w:jc w:val="center"/>
+        <w:rPr>
+          <w:rFonts w:ascii="Times New Roman" w:hAnsi="Times New Roman" w:cs="Times New Roman"/>
+          <w:sz w:val="24"/>
+          <w:szCs w:val="24"/>
           <w:lang w:eastAsia="ru-RU"/>
         </w:rPr>
       </w:pPr>
@@ -215,16 +292,12 @@
         <w:jc w:val="center"/>
       </w:pPr>
       <w:r>
-        <w:rPr>
-          <w:noProof/>
-          <w:lang w:eastAsia="ru-RU"/>
-        </w:rPr>
         <w:lastRenderedPageBreak/>
         <w:drawing>
-          <wp:inline distT="0" distB="0" distL="0" distR="0" wp14:anchorId="682DFF89" wp14:editId="2E2E7C75">
-            <wp:extent cx="5121910" cy="8405164"/>
-            <wp:effectExtent l="0" t="0" r="2540" b="0"/>
-            <wp:docPr id="3" name="Рисунок 3"/>
+          <wp:inline distT="0" distB="0" distL="0" distR="0" wp14:anchorId="75F8B2CC" wp14:editId="296D1D91">
+            <wp:extent cx="4997302" cy="8510752"/>
+            <wp:effectExtent l="0" t="0" r="0" b="5080"/>
+            <wp:docPr id="12" name="Рисунок 12"/>
             <wp:cNvGraphicFramePr>
               <a:graphicFrameLocks xmlns:a="http://schemas.openxmlformats.org/drawingml/2006/main" noChangeAspect="1"/>
             </wp:cNvGraphicFramePr>
@@ -232,12 +305,12 @@
               <a:graphicData uri="http://schemas.openxmlformats.org/drawingml/2006/picture">
                 <pic:pic xmlns:pic="http://schemas.openxmlformats.org/drawingml/2006/picture">
                   <pic:nvPicPr>
-                    <pic:cNvPr id="0" name="Picture 3"/>
+                    <pic:cNvPr id="0" name="Picture 6"/>
                     <pic:cNvPicPr>
                       <a:picLocks noChangeAspect="1" noChangeArrowheads="1"/>
                     </pic:cNvPicPr>
                   </pic:nvPicPr>
-                  <pic:blipFill rotWithShape="1">
+                  <pic:blipFill>
                     <a:blip r:embed="rId6">
                       <a:extLst>
                         <a:ext uri="{28A0092B-C50C-407E-A947-70E740481C1C}">
@@ -245,13 +318,15 @@
                         </a:ext>
                       </a:extLst>
                     </a:blip>
-                    <a:srcRect b="3681"/>
-                    <a:stretch/>
+                    <a:srcRect/>
+                    <a:stretch>
+                      <a:fillRect/>
+                    </a:stretch>
                   </pic:blipFill>
                   <pic:spPr bwMode="auto">
                     <a:xfrm>
                       <a:off x="0" y="0"/>
-                      <a:ext cx="5126557" cy="8412790"/>
+                      <a:ext cx="5012082" cy="8535924"/>
                     </a:xfrm>
                     <a:prstGeom prst="rect">
                       <a:avLst/>
@@ -260,11 +335,6 @@
                     <a:ln>
                       <a:noFill/>
                     </a:ln>
-                    <a:extLst>
-                      <a:ext uri="{53640926-AAD7-44D8-BBD7-CCE9431645EC}">
-                        <a14:shadowObscured xmlns:a14="http://schemas.microsoft.com/office/drawing/2010/main"/>
-                      </a:ext>
-                    </a:extLst>
                   </pic:spPr>
                 </pic:pic>
               </a:graphicData>
@@ -277,6 +347,9 @@
       <w:pPr>
         <w:pStyle w:val="a3"/>
         <w:jc w:val="center"/>
+        <w:rPr>
+          <w:szCs w:val="24"/>
+        </w:rPr>
       </w:pPr>
       <w:r>
         <w:t xml:space="preserve">Рис. </w:t>
@@ -290,23 +363,1331 @@
         </w:r>
       </w:fldSimple>
       <w:r>
-        <w:t xml:space="preserve">. </w:t>
-      </w:r>
-      <w:r>
-        <w:t>Значения переменных во временной области</w:t>
+        <w:rPr>
+          <w:szCs w:val="24"/>
+        </w:rPr>
+        <w:t>. Значения переменных во временной области</w:t>
       </w:r>
     </w:p>
     <w:p>
       <w:pPr>
         <w:jc w:val="both"/>
         <w:rPr>
+          <w:rFonts w:ascii="Times New Roman" w:hAnsi="Times New Roman" w:cs="Times New Roman"/>
+          <w:sz w:val="24"/>
+          <w:szCs w:val="24"/>
           <w:lang w:eastAsia="ru-RU"/>
         </w:rPr>
       </w:pPr>
     </w:p>
     <w:p>
       <w:pPr>
-        <w:rPr>
+        <w:keepNext/>
+        <w:jc w:val="center"/>
+        <w:rPr>
+          <w:rFonts w:ascii="Times New Roman" w:hAnsi="Times New Roman" w:cs="Times New Roman"/>
+          <w:sz w:val="24"/>
+          <w:szCs w:val="24"/>
+        </w:rPr>
+      </w:pPr>
+      <w:r>
+        <w:rPr>
+          <w:rFonts w:ascii="Times New Roman" w:hAnsi="Times New Roman" w:cs="Times New Roman"/>
+          <w:b/>
+          <w:bCs/>
+          <w:sz w:val="24"/>
+          <w:szCs w:val="24"/>
+        </w:rPr>
+        <w:lastRenderedPageBreak/>
+        <w:t>Метод явной средней точки</w:t>
+      </w:r>
+    </w:p>
+    <w:p>
+      <w:pPr>
+        <w:keepNext/>
+        <w:jc w:val="center"/>
+        <w:rPr>
+          <w:rFonts w:ascii="Times New Roman" w:hAnsi="Times New Roman" w:cs="Times New Roman"/>
+          <w:sz w:val="24"/>
+          <w:szCs w:val="24"/>
+        </w:rPr>
+      </w:pPr>
+      <w:r>
+        <w:rPr>
+          <w:rFonts w:ascii="Times New Roman" w:hAnsi="Times New Roman" w:cs="Times New Roman"/>
+          <w:noProof/>
+          <w:sz w:val="24"/>
+          <w:szCs w:val="24"/>
+        </w:rPr>
+        <w:drawing>
+          <wp:inline distT="0" distB="0" distL="0" distR="0" wp14:anchorId="5A4C5552" wp14:editId="79ECBF38">
+            <wp:extent cx="5007934" cy="3750887"/>
+            <wp:effectExtent l="0" t="0" r="2540" b="2540"/>
+            <wp:docPr id="13" name="Рисунок 13"/>
+            <wp:cNvGraphicFramePr>
+              <a:graphicFrameLocks xmlns:a="http://schemas.openxmlformats.org/drawingml/2006/main" noChangeAspect="1"/>
+            </wp:cNvGraphicFramePr>
+            <a:graphic xmlns:a="http://schemas.openxmlformats.org/drawingml/2006/main">
+              <a:graphicData uri="http://schemas.openxmlformats.org/drawingml/2006/picture">
+                <pic:pic xmlns:pic="http://schemas.openxmlformats.org/drawingml/2006/picture">
+                  <pic:nvPicPr>
+                    <pic:cNvPr id="0" name="Picture 7"/>
+                    <pic:cNvPicPr>
+                      <a:picLocks noChangeAspect="1" noChangeArrowheads="1"/>
+                    </pic:cNvPicPr>
+                  </pic:nvPicPr>
+                  <pic:blipFill>
+                    <a:blip r:embed="rId7">
+                      <a:extLst>
+                        <a:ext uri="{28A0092B-C50C-407E-A947-70E740481C1C}">
+                          <a14:useLocalDpi xmlns:a14="http://schemas.microsoft.com/office/drawing/2010/main" val="0"/>
+                        </a:ext>
+                      </a:extLst>
+                    </a:blip>
+                    <a:srcRect/>
+                    <a:stretch>
+                      <a:fillRect/>
+                    </a:stretch>
+                  </pic:blipFill>
+                  <pic:spPr bwMode="auto">
+                    <a:xfrm>
+                      <a:off x="0" y="0"/>
+                      <a:ext cx="5009038" cy="3751714"/>
+                    </a:xfrm>
+                    <a:prstGeom prst="rect">
+                      <a:avLst/>
+                    </a:prstGeom>
+                    <a:noFill/>
+                    <a:ln>
+                      <a:noFill/>
+                    </a:ln>
+                  </pic:spPr>
+                </pic:pic>
+              </a:graphicData>
+            </a:graphic>
+          </wp:inline>
+        </w:drawing>
+      </w:r>
+    </w:p>
+    <w:p>
+      <w:pPr>
+        <w:pStyle w:val="a3"/>
+        <w:jc w:val="center"/>
+        <w:rPr>
+          <w:szCs w:val="24"/>
+        </w:rPr>
+      </w:pPr>
+      <w:r>
+        <w:rPr>
+          <w:szCs w:val="24"/>
+        </w:rPr>
+        <w:t xml:space="preserve">Рис. </w:t>
+      </w:r>
+      <w:r>
+        <w:rPr>
+          <w:szCs w:val="24"/>
+        </w:rPr>
+        <w:fldChar w:fldCharType="begin"/>
+      </w:r>
+      <w:r>
+        <w:rPr>
+          <w:szCs w:val="24"/>
+        </w:rPr>
+        <w:instrText xml:space="preserve"> SEQ Рис. \* ARABIC </w:instrText>
+      </w:r>
+      <w:r>
+        <w:rPr>
+          <w:szCs w:val="24"/>
+        </w:rPr>
+        <w:fldChar w:fldCharType="separate"/>
+      </w:r>
+      <w:r>
+        <w:rPr>
+          <w:noProof/>
+          <w:szCs w:val="24"/>
+        </w:rPr>
+        <w:t>4</w:t>
+      </w:r>
+      <w:r>
+        <w:rPr>
+          <w:noProof/>
+          <w:szCs w:val="24"/>
+        </w:rPr>
+        <w:fldChar w:fldCharType="end"/>
+      </w:r>
+      <w:r>
+        <w:rPr>
+          <w:szCs w:val="24"/>
+        </w:rPr>
+        <w:t>. Фазовый портрет</w:t>
+      </w:r>
+    </w:p>
+    <w:p>
+      <w:pPr>
+        <w:jc w:val="center"/>
+        <w:rPr>
+          <w:rFonts w:ascii="Times New Roman" w:hAnsi="Times New Roman" w:cs="Times New Roman"/>
+          <w:sz w:val="24"/>
+          <w:szCs w:val="24"/>
+          <w:lang w:eastAsia="ru-RU"/>
+        </w:rPr>
+      </w:pPr>
+    </w:p>
+    <w:p>
+      <w:pPr>
+        <w:keepNext/>
+        <w:jc w:val="center"/>
+        <w:rPr>
+          <w:rFonts w:ascii="Times New Roman" w:hAnsi="Times New Roman" w:cs="Times New Roman"/>
+          <w:sz w:val="24"/>
+          <w:szCs w:val="24"/>
+        </w:rPr>
+      </w:pPr>
+      <w:r>
+        <w:rPr>
+          <w:rFonts w:ascii="Times New Roman" w:hAnsi="Times New Roman" w:cs="Times New Roman"/>
+          <w:noProof/>
+          <w:sz w:val="24"/>
+          <w:szCs w:val="24"/>
+        </w:rPr>
+        <w:drawing>
+          <wp:inline distT="0" distB="0" distL="0" distR="0" wp14:anchorId="5C1B06E4" wp14:editId="58D040B6">
+            <wp:extent cx="4982876" cy="3732119"/>
+            <wp:effectExtent l="0" t="0" r="8255" b="1905"/>
+            <wp:docPr id="14" name="Рисунок 14"/>
+            <wp:cNvGraphicFramePr>
+              <a:graphicFrameLocks xmlns:a="http://schemas.openxmlformats.org/drawingml/2006/main" noChangeAspect="1"/>
+            </wp:cNvGraphicFramePr>
+            <a:graphic xmlns:a="http://schemas.openxmlformats.org/drawingml/2006/main">
+              <a:graphicData uri="http://schemas.openxmlformats.org/drawingml/2006/picture">
+                <pic:pic xmlns:pic="http://schemas.openxmlformats.org/drawingml/2006/picture">
+                  <pic:nvPicPr>
+                    <pic:cNvPr id="0" name="Picture 8"/>
+                    <pic:cNvPicPr>
+                      <a:picLocks noChangeAspect="1" noChangeArrowheads="1"/>
+                    </pic:cNvPicPr>
+                  </pic:nvPicPr>
+                  <pic:blipFill>
+                    <a:blip r:embed="rId8">
+                      <a:extLst>
+                        <a:ext uri="{28A0092B-C50C-407E-A947-70E740481C1C}">
+                          <a14:useLocalDpi xmlns:a14="http://schemas.microsoft.com/office/drawing/2010/main" val="0"/>
+                        </a:ext>
+                      </a:extLst>
+                    </a:blip>
+                    <a:srcRect/>
+                    <a:stretch>
+                      <a:fillRect/>
+                    </a:stretch>
+                  </pic:blipFill>
+                  <pic:spPr bwMode="auto">
+                    <a:xfrm>
+                      <a:off x="0" y="0"/>
+                      <a:ext cx="4994731" cy="3740999"/>
+                    </a:xfrm>
+                    <a:prstGeom prst="rect">
+                      <a:avLst/>
+                    </a:prstGeom>
+                    <a:noFill/>
+                    <a:ln>
+                      <a:noFill/>
+                    </a:ln>
+                  </pic:spPr>
+                </pic:pic>
+              </a:graphicData>
+            </a:graphic>
+          </wp:inline>
+        </w:drawing>
+      </w:r>
+    </w:p>
+    <w:p>
+      <w:pPr>
+        <w:pStyle w:val="a3"/>
+        <w:jc w:val="center"/>
+        <w:rPr>
+          <w:szCs w:val="24"/>
+        </w:rPr>
+      </w:pPr>
+      <w:r>
+        <w:rPr>
+          <w:szCs w:val="24"/>
+        </w:rPr>
+        <w:t xml:space="preserve">Рис. </w:t>
+      </w:r>
+      <w:r>
+        <w:rPr>
+          <w:szCs w:val="24"/>
+        </w:rPr>
+        <w:fldChar w:fldCharType="begin"/>
+      </w:r>
+      <w:r>
+        <w:rPr>
+          <w:szCs w:val="24"/>
+        </w:rPr>
+        <w:instrText xml:space="preserve"> SEQ Рис. \* ARABIC </w:instrText>
+      </w:r>
+      <w:r>
+        <w:rPr>
+          <w:szCs w:val="24"/>
+        </w:rPr>
+        <w:fldChar w:fldCharType="separate"/>
+      </w:r>
+      <w:r>
+        <w:rPr>
+          <w:noProof/>
+          <w:szCs w:val="24"/>
+        </w:rPr>
+        <w:t>5</w:t>
+      </w:r>
+      <w:r>
+        <w:rPr>
+          <w:noProof/>
+          <w:szCs w:val="24"/>
+        </w:rPr>
+        <w:fldChar w:fldCharType="end"/>
+      </w:r>
+      <w:r>
+        <w:rPr>
+          <w:szCs w:val="24"/>
+        </w:rPr>
+        <w:t>. Значения переменных во временной области</w:t>
+      </w:r>
+    </w:p>
+    <w:p>
+      <w:pPr>
+        <w:jc w:val="center"/>
+        <w:rPr>
+          <w:rFonts w:ascii="Times New Roman" w:hAnsi="Times New Roman" w:cs="Times New Roman"/>
+          <w:sz w:val="24"/>
+          <w:szCs w:val="24"/>
+          <w:lang w:eastAsia="ru-RU"/>
+        </w:rPr>
+      </w:pPr>
+    </w:p>
+    <w:p>
+      <w:pPr>
+        <w:keepNext/>
+        <w:jc w:val="center"/>
+        <w:rPr>
+          <w:rFonts w:ascii="Times New Roman" w:hAnsi="Times New Roman" w:cs="Times New Roman"/>
+          <w:sz w:val="24"/>
+          <w:szCs w:val="24"/>
+        </w:rPr>
+      </w:pPr>
+      <w:r>
+        <w:rPr>
+          <w:rFonts w:ascii="Times New Roman" w:hAnsi="Times New Roman" w:cs="Times New Roman"/>
+          <w:noProof/>
+          <w:sz w:val="24"/>
+          <w:szCs w:val="24"/>
+        </w:rPr>
+        <w:lastRenderedPageBreak/>
+        <w:drawing>
+          <wp:inline distT="0" distB="0" distL="0" distR="0" wp14:anchorId="13BF45AB" wp14:editId="01ED0225">
+            <wp:extent cx="4925864" cy="8389088"/>
+            <wp:effectExtent l="0" t="0" r="8255" b="0"/>
+            <wp:docPr id="15" name="Рисунок 15"/>
+            <wp:cNvGraphicFramePr>
+              <a:graphicFrameLocks xmlns:a="http://schemas.openxmlformats.org/drawingml/2006/main" noChangeAspect="1"/>
+            </wp:cNvGraphicFramePr>
+            <a:graphic xmlns:a="http://schemas.openxmlformats.org/drawingml/2006/main">
+              <a:graphicData uri="http://schemas.openxmlformats.org/drawingml/2006/picture">
+                <pic:pic xmlns:pic="http://schemas.openxmlformats.org/drawingml/2006/picture">
+                  <pic:nvPicPr>
+                    <pic:cNvPr id="0" name="Picture 9"/>
+                    <pic:cNvPicPr>
+                      <a:picLocks noChangeAspect="1" noChangeArrowheads="1"/>
+                    </pic:cNvPicPr>
+                  </pic:nvPicPr>
+                  <pic:blipFill>
+                    <a:blip r:embed="rId9">
+                      <a:extLst>
+                        <a:ext uri="{28A0092B-C50C-407E-A947-70E740481C1C}">
+                          <a14:useLocalDpi xmlns:a14="http://schemas.microsoft.com/office/drawing/2010/main" val="0"/>
+                        </a:ext>
+                      </a:extLst>
+                    </a:blip>
+                    <a:srcRect/>
+                    <a:stretch>
+                      <a:fillRect/>
+                    </a:stretch>
+                  </pic:blipFill>
+                  <pic:spPr bwMode="auto">
+                    <a:xfrm>
+                      <a:off x="0" y="0"/>
+                      <a:ext cx="4936144" cy="8406596"/>
+                    </a:xfrm>
+                    <a:prstGeom prst="rect">
+                      <a:avLst/>
+                    </a:prstGeom>
+                    <a:noFill/>
+                    <a:ln>
+                      <a:noFill/>
+                    </a:ln>
+                  </pic:spPr>
+                </pic:pic>
+              </a:graphicData>
+            </a:graphic>
+          </wp:inline>
+        </w:drawing>
+      </w:r>
+    </w:p>
+    <w:p>
+      <w:pPr>
+        <w:pStyle w:val="a3"/>
+        <w:jc w:val="center"/>
+        <w:rPr>
+          <w:szCs w:val="24"/>
+        </w:rPr>
+      </w:pPr>
+      <w:r>
+        <w:rPr>
+          <w:szCs w:val="24"/>
+        </w:rPr>
+        <w:t xml:space="preserve">Рис. </w:t>
+      </w:r>
+      <w:r>
+        <w:rPr>
+          <w:szCs w:val="24"/>
+        </w:rPr>
+        <w:fldChar w:fldCharType="begin"/>
+      </w:r>
+      <w:r>
+        <w:rPr>
+          <w:szCs w:val="24"/>
+        </w:rPr>
+        <w:instrText xml:space="preserve"> SEQ Рис. \* ARABIC </w:instrText>
+      </w:r>
+      <w:r>
+        <w:rPr>
+          <w:szCs w:val="24"/>
+        </w:rPr>
+        <w:fldChar w:fldCharType="separate"/>
+      </w:r>
+      <w:r>
+        <w:rPr>
+          <w:noProof/>
+          <w:szCs w:val="24"/>
+        </w:rPr>
+        <w:t>6</w:t>
+      </w:r>
+      <w:r>
+        <w:rPr>
+          <w:noProof/>
+          <w:szCs w:val="24"/>
+        </w:rPr>
+        <w:fldChar w:fldCharType="end"/>
+      </w:r>
+      <w:r>
+        <w:rPr>
+          <w:szCs w:val="24"/>
+        </w:rPr>
+        <w:t>. Значения переменных во временной области</w:t>
+      </w:r>
+    </w:p>
+    <w:p>
+      <w:pPr>
+        <w:jc w:val="center"/>
+        <w:rPr>
+          <w:rFonts w:ascii="Times New Roman" w:hAnsi="Times New Roman" w:cs="Times New Roman"/>
+          <w:sz w:val="24"/>
+          <w:szCs w:val="24"/>
+          <w:lang w:eastAsia="ru-RU"/>
+        </w:rPr>
+      </w:pPr>
+    </w:p>
+    <w:p>
+      <w:pPr>
+        <w:jc w:val="both"/>
+        <w:rPr>
+          <w:rFonts w:ascii="Times New Roman" w:hAnsi="Times New Roman" w:cs="Times New Roman"/>
+          <w:sz w:val="24"/>
+          <w:szCs w:val="24"/>
+          <w:lang w:eastAsia="ru-RU"/>
+        </w:rPr>
+      </w:pPr>
+    </w:p>
+    <w:p>
+      <w:pPr>
+        <w:keepNext/>
+        <w:jc w:val="center"/>
+        <w:rPr>
+          <w:rFonts w:ascii="Times New Roman" w:hAnsi="Times New Roman" w:cs="Times New Roman"/>
+          <w:sz w:val="24"/>
+          <w:szCs w:val="24"/>
+        </w:rPr>
+      </w:pPr>
+      <w:r>
+        <w:rPr>
+          <w:rFonts w:ascii="Times New Roman" w:hAnsi="Times New Roman" w:cs="Times New Roman"/>
+          <w:b/>
+          <w:bCs/>
+          <w:sz w:val="24"/>
+          <w:szCs w:val="24"/>
+        </w:rPr>
+        <w:lastRenderedPageBreak/>
+        <w:t xml:space="preserve">Метод </w:t>
+      </w:r>
+      <w:r>
+        <w:rPr>
+          <w:rFonts w:ascii="Times New Roman" w:hAnsi="Times New Roman" w:cs="Times New Roman"/>
+          <w:b/>
+          <w:bCs/>
+          <w:sz w:val="24"/>
+          <w:szCs w:val="24"/>
+        </w:rPr>
+        <w:t>КД</w:t>
+      </w:r>
+    </w:p>
+    <w:p>
+      <w:pPr>
+        <w:keepNext/>
+        <w:jc w:val="center"/>
+        <w:rPr>
+          <w:rFonts w:ascii="Times New Roman" w:hAnsi="Times New Roman" w:cs="Times New Roman"/>
+          <w:sz w:val="24"/>
+          <w:szCs w:val="24"/>
+        </w:rPr>
+      </w:pPr>
+      <w:r>
+        <w:rPr>
+          <w:rFonts w:ascii="Times New Roman" w:hAnsi="Times New Roman" w:cs="Times New Roman"/>
+          <w:noProof/>
+          <w:sz w:val="24"/>
+          <w:szCs w:val="24"/>
+        </w:rPr>
+        <w:drawing>
+          <wp:inline distT="0" distB="0" distL="0" distR="0" wp14:anchorId="4DACF18A" wp14:editId="04E8FC38">
+            <wp:extent cx="5167423" cy="3870342"/>
+            <wp:effectExtent l="0" t="0" r="0" b="0"/>
+            <wp:docPr id="16" name="Рисунок 16"/>
+            <wp:cNvGraphicFramePr>
+              <a:graphicFrameLocks xmlns:a="http://schemas.openxmlformats.org/drawingml/2006/main" noChangeAspect="1"/>
+            </wp:cNvGraphicFramePr>
+            <a:graphic xmlns:a="http://schemas.openxmlformats.org/drawingml/2006/main">
+              <a:graphicData uri="http://schemas.openxmlformats.org/drawingml/2006/picture">
+                <pic:pic xmlns:pic="http://schemas.openxmlformats.org/drawingml/2006/picture">
+                  <pic:nvPicPr>
+                    <pic:cNvPr id="0" name="Picture 10"/>
+                    <pic:cNvPicPr>
+                      <a:picLocks noChangeAspect="1" noChangeArrowheads="1"/>
+                    </pic:cNvPicPr>
+                  </pic:nvPicPr>
+                  <pic:blipFill>
+                    <a:blip r:embed="rId10">
+                      <a:extLst>
+                        <a:ext uri="{28A0092B-C50C-407E-A947-70E740481C1C}">
+                          <a14:useLocalDpi xmlns:a14="http://schemas.microsoft.com/office/drawing/2010/main" val="0"/>
+                        </a:ext>
+                      </a:extLst>
+                    </a:blip>
+                    <a:srcRect/>
+                    <a:stretch>
+                      <a:fillRect/>
+                    </a:stretch>
+                  </pic:blipFill>
+                  <pic:spPr bwMode="auto">
+                    <a:xfrm>
+                      <a:off x="0" y="0"/>
+                      <a:ext cx="5168636" cy="3871251"/>
+                    </a:xfrm>
+                    <a:prstGeom prst="rect">
+                      <a:avLst/>
+                    </a:prstGeom>
+                    <a:noFill/>
+                    <a:ln>
+                      <a:noFill/>
+                    </a:ln>
+                  </pic:spPr>
+                </pic:pic>
+              </a:graphicData>
+            </a:graphic>
+          </wp:inline>
+        </w:drawing>
+      </w:r>
+    </w:p>
+    <w:p>
+      <w:pPr>
+        <w:pStyle w:val="a3"/>
+        <w:jc w:val="center"/>
+        <w:rPr>
+          <w:szCs w:val="24"/>
+        </w:rPr>
+      </w:pPr>
+      <w:r>
+        <w:rPr>
+          <w:szCs w:val="24"/>
+        </w:rPr>
+        <w:t xml:space="preserve">Рис. </w:t>
+      </w:r>
+      <w:r>
+        <w:rPr>
+          <w:szCs w:val="24"/>
+        </w:rPr>
+        <w:fldChar w:fldCharType="begin"/>
+      </w:r>
+      <w:r>
+        <w:rPr>
+          <w:szCs w:val="24"/>
+        </w:rPr>
+        <w:instrText xml:space="preserve"> SEQ Рис. \* ARABIC </w:instrText>
+      </w:r>
+      <w:r>
+        <w:rPr>
+          <w:szCs w:val="24"/>
+        </w:rPr>
+        <w:fldChar w:fldCharType="separate"/>
+      </w:r>
+      <w:r>
+        <w:rPr>
+          <w:noProof/>
+          <w:szCs w:val="24"/>
+        </w:rPr>
+        <w:t>7</w:t>
+      </w:r>
+      <w:r>
+        <w:rPr>
+          <w:noProof/>
+          <w:szCs w:val="24"/>
+        </w:rPr>
+        <w:fldChar w:fldCharType="end"/>
+      </w:r>
+      <w:r>
+        <w:rPr>
+          <w:szCs w:val="24"/>
+        </w:rPr>
+        <w:t>. Фазовый портрет</w:t>
+      </w:r>
+    </w:p>
+    <w:p>
+      <w:pPr>
+        <w:jc w:val="center"/>
+        <w:rPr>
+          <w:rFonts w:ascii="Times New Roman" w:hAnsi="Times New Roman" w:cs="Times New Roman"/>
+          <w:sz w:val="24"/>
+          <w:szCs w:val="24"/>
+          <w:lang w:eastAsia="ru-RU"/>
+        </w:rPr>
+      </w:pPr>
+    </w:p>
+    <w:p>
+      <w:pPr>
+        <w:keepNext/>
+        <w:jc w:val="center"/>
+        <w:rPr>
+          <w:rFonts w:ascii="Times New Roman" w:hAnsi="Times New Roman" w:cs="Times New Roman"/>
+          <w:sz w:val="24"/>
+          <w:szCs w:val="24"/>
+        </w:rPr>
+      </w:pPr>
+      <w:r>
+        <w:rPr>
+          <w:rFonts w:ascii="Times New Roman" w:hAnsi="Times New Roman" w:cs="Times New Roman"/>
+          <w:noProof/>
+          <w:sz w:val="24"/>
+          <w:szCs w:val="24"/>
+        </w:rPr>
+        <w:drawing>
+          <wp:inline distT="0" distB="0" distL="0" distR="0" wp14:anchorId="4FF1FA76" wp14:editId="7C4A4F57">
+            <wp:extent cx="4901609" cy="3671250"/>
+            <wp:effectExtent l="0" t="0" r="0" b="5715"/>
+            <wp:docPr id="17" name="Рисунок 17"/>
+            <wp:cNvGraphicFramePr>
+              <a:graphicFrameLocks xmlns:a="http://schemas.openxmlformats.org/drawingml/2006/main" noChangeAspect="1"/>
+            </wp:cNvGraphicFramePr>
+            <a:graphic xmlns:a="http://schemas.openxmlformats.org/drawingml/2006/main">
+              <a:graphicData uri="http://schemas.openxmlformats.org/drawingml/2006/picture">
+                <pic:pic xmlns:pic="http://schemas.openxmlformats.org/drawingml/2006/picture">
+                  <pic:nvPicPr>
+                    <pic:cNvPr id="0" name="Picture 11"/>
+                    <pic:cNvPicPr>
+                      <a:picLocks noChangeAspect="1" noChangeArrowheads="1"/>
+                    </pic:cNvPicPr>
+                  </pic:nvPicPr>
+                  <pic:blipFill>
+                    <a:blip r:embed="rId11">
+                      <a:extLst>
+                        <a:ext uri="{28A0092B-C50C-407E-A947-70E740481C1C}">
+                          <a14:useLocalDpi xmlns:a14="http://schemas.microsoft.com/office/drawing/2010/main" val="0"/>
+                        </a:ext>
+                      </a:extLst>
+                    </a:blip>
+                    <a:srcRect/>
+                    <a:stretch>
+                      <a:fillRect/>
+                    </a:stretch>
+                  </pic:blipFill>
+                  <pic:spPr bwMode="auto">
+                    <a:xfrm>
+                      <a:off x="0" y="0"/>
+                      <a:ext cx="4904636" cy="3673517"/>
+                    </a:xfrm>
+                    <a:prstGeom prst="rect">
+                      <a:avLst/>
+                    </a:prstGeom>
+                    <a:noFill/>
+                    <a:ln>
+                      <a:noFill/>
+                    </a:ln>
+                  </pic:spPr>
+                </pic:pic>
+              </a:graphicData>
+            </a:graphic>
+          </wp:inline>
+        </w:drawing>
+      </w:r>
+    </w:p>
+    <w:p>
+      <w:pPr>
+        <w:pStyle w:val="a3"/>
+        <w:jc w:val="center"/>
+        <w:rPr>
+          <w:szCs w:val="24"/>
+        </w:rPr>
+      </w:pPr>
+      <w:r>
+        <w:rPr>
+          <w:szCs w:val="24"/>
+        </w:rPr>
+        <w:t xml:space="preserve">Рис. </w:t>
+      </w:r>
+      <w:r>
+        <w:rPr>
+          <w:szCs w:val="24"/>
+        </w:rPr>
+        <w:fldChar w:fldCharType="begin"/>
+      </w:r>
+      <w:r>
+        <w:rPr>
+          <w:szCs w:val="24"/>
+        </w:rPr>
+        <w:instrText xml:space="preserve"> SEQ Рис. \* ARABIC </w:instrText>
+      </w:r>
+      <w:r>
+        <w:rPr>
+          <w:szCs w:val="24"/>
+        </w:rPr>
+        <w:fldChar w:fldCharType="separate"/>
+      </w:r>
+      <w:r>
+        <w:rPr>
+          <w:noProof/>
+          <w:szCs w:val="24"/>
+        </w:rPr>
+        <w:t>8</w:t>
+      </w:r>
+      <w:r>
+        <w:rPr>
+          <w:noProof/>
+          <w:szCs w:val="24"/>
+        </w:rPr>
+        <w:fldChar w:fldCharType="end"/>
+      </w:r>
+      <w:r>
+        <w:rPr>
+          <w:szCs w:val="24"/>
+        </w:rPr>
+        <w:t>. Значения переменных во временной области</w:t>
+      </w:r>
+    </w:p>
+    <w:p>
+      <w:pPr>
+        <w:jc w:val="center"/>
+        <w:rPr>
+          <w:rFonts w:ascii="Times New Roman" w:hAnsi="Times New Roman" w:cs="Times New Roman"/>
+          <w:sz w:val="24"/>
+          <w:szCs w:val="24"/>
+          <w:lang w:eastAsia="ru-RU"/>
+        </w:rPr>
+      </w:pPr>
+    </w:p>
+    <w:p>
+      <w:pPr>
+        <w:keepNext/>
+        <w:jc w:val="center"/>
+        <w:rPr>
+          <w:rFonts w:ascii="Times New Roman" w:hAnsi="Times New Roman" w:cs="Times New Roman"/>
+          <w:sz w:val="24"/>
+          <w:szCs w:val="24"/>
+        </w:rPr>
+      </w:pPr>
+      <w:r>
+        <w:rPr>
+          <w:rFonts w:ascii="Times New Roman" w:hAnsi="Times New Roman" w:cs="Times New Roman"/>
+          <w:noProof/>
+          <w:sz w:val="24"/>
+          <w:szCs w:val="24"/>
+        </w:rPr>
+        <w:lastRenderedPageBreak/>
+        <w:drawing>
+          <wp:inline distT="0" distB="0" distL="0" distR="0" wp14:anchorId="36BBA8C4" wp14:editId="2A163D76">
+            <wp:extent cx="4880344" cy="8311564"/>
+            <wp:effectExtent l="0" t="0" r="0" b="0"/>
+            <wp:docPr id="18" name="Рисунок 18"/>
+            <wp:cNvGraphicFramePr>
+              <a:graphicFrameLocks xmlns:a="http://schemas.openxmlformats.org/drawingml/2006/main" noChangeAspect="1"/>
+            </wp:cNvGraphicFramePr>
+            <a:graphic xmlns:a="http://schemas.openxmlformats.org/drawingml/2006/main">
+              <a:graphicData uri="http://schemas.openxmlformats.org/drawingml/2006/picture">
+                <pic:pic xmlns:pic="http://schemas.openxmlformats.org/drawingml/2006/picture">
+                  <pic:nvPicPr>
+                    <pic:cNvPr id="0" name="Picture 12"/>
+                    <pic:cNvPicPr>
+                      <a:picLocks noChangeAspect="1" noChangeArrowheads="1"/>
+                    </pic:cNvPicPr>
+                  </pic:nvPicPr>
+                  <pic:blipFill>
+                    <a:blip r:embed="rId12">
+                      <a:extLst>
+                        <a:ext uri="{28A0092B-C50C-407E-A947-70E740481C1C}">
+                          <a14:useLocalDpi xmlns:a14="http://schemas.microsoft.com/office/drawing/2010/main" val="0"/>
+                        </a:ext>
+                      </a:extLst>
+                    </a:blip>
+                    <a:srcRect/>
+                    <a:stretch>
+                      <a:fillRect/>
+                    </a:stretch>
+                  </pic:blipFill>
+                  <pic:spPr bwMode="auto">
+                    <a:xfrm>
+                      <a:off x="0" y="0"/>
+                      <a:ext cx="4893821" cy="8334516"/>
+                    </a:xfrm>
+                    <a:prstGeom prst="rect">
+                      <a:avLst/>
+                    </a:prstGeom>
+                    <a:noFill/>
+                    <a:ln>
+                      <a:noFill/>
+                    </a:ln>
+                  </pic:spPr>
+                </pic:pic>
+              </a:graphicData>
+            </a:graphic>
+          </wp:inline>
+        </w:drawing>
+      </w:r>
+    </w:p>
+    <w:p>
+      <w:pPr>
+        <w:pStyle w:val="a3"/>
+        <w:jc w:val="center"/>
+        <w:rPr>
+          <w:szCs w:val="24"/>
+        </w:rPr>
+      </w:pPr>
+      <w:r>
+        <w:rPr>
+          <w:szCs w:val="24"/>
+        </w:rPr>
+        <w:t xml:space="preserve">Рис. </w:t>
+      </w:r>
+      <w:r>
+        <w:rPr>
+          <w:szCs w:val="24"/>
+        </w:rPr>
+        <w:fldChar w:fldCharType="begin"/>
+      </w:r>
+      <w:r>
+        <w:rPr>
+          <w:szCs w:val="24"/>
+        </w:rPr>
+        <w:instrText xml:space="preserve"> SEQ Рис. \* ARABIC </w:instrText>
+      </w:r>
+      <w:r>
+        <w:rPr>
+          <w:szCs w:val="24"/>
+        </w:rPr>
+        <w:fldChar w:fldCharType="separate"/>
+      </w:r>
+      <w:r>
+        <w:rPr>
+          <w:noProof/>
+          <w:szCs w:val="24"/>
+        </w:rPr>
+        <w:t>9</w:t>
+      </w:r>
+      <w:r>
+        <w:rPr>
+          <w:noProof/>
+          <w:szCs w:val="24"/>
+        </w:rPr>
+        <w:fldChar w:fldCharType="end"/>
+      </w:r>
+      <w:r>
+        <w:rPr>
+          <w:szCs w:val="24"/>
+        </w:rPr>
+        <w:t>. Значения переменных во временной области</w:t>
+      </w:r>
+    </w:p>
+    <w:p>
+      <w:pPr>
+        <w:jc w:val="center"/>
+        <w:rPr>
+          <w:rFonts w:ascii="Times New Roman" w:hAnsi="Times New Roman" w:cs="Times New Roman"/>
+          <w:sz w:val="24"/>
+          <w:szCs w:val="24"/>
+          <w:lang w:eastAsia="ru-RU"/>
+        </w:rPr>
+      </w:pPr>
+    </w:p>
+    <w:p>
+      <w:pPr>
+        <w:jc w:val="both"/>
+        <w:rPr>
+          <w:rFonts w:ascii="Times New Roman" w:hAnsi="Times New Roman" w:cs="Times New Roman"/>
+          <w:sz w:val="24"/>
+          <w:szCs w:val="24"/>
+          <w:lang w:eastAsia="ru-RU"/>
+        </w:rPr>
+      </w:pPr>
+    </w:p>
+    <w:p>
+      <w:pPr>
+        <w:keepNext/>
+        <w:jc w:val="center"/>
+        <w:rPr>
+          <w:rFonts w:ascii="Times New Roman" w:hAnsi="Times New Roman" w:cs="Times New Roman"/>
+          <w:sz w:val="24"/>
+          <w:szCs w:val="24"/>
+        </w:rPr>
+      </w:pPr>
+      <w:r>
+        <w:rPr>
+          <w:rFonts w:ascii="Times New Roman" w:hAnsi="Times New Roman" w:cs="Times New Roman"/>
+          <w:b/>
+          <w:bCs/>
+          <w:sz w:val="24"/>
+          <w:szCs w:val="24"/>
+        </w:rPr>
+        <w:lastRenderedPageBreak/>
+        <w:t xml:space="preserve">Метод </w:t>
+      </w:r>
+      <w:r>
+        <w:rPr>
+          <w:rFonts w:ascii="Times New Roman" w:hAnsi="Times New Roman" w:cs="Times New Roman"/>
+          <w:b/>
+          <w:bCs/>
+          <w:sz w:val="24"/>
+          <w:szCs w:val="24"/>
+        </w:rPr>
+        <w:t>DOPRI8</w:t>
+      </w:r>
+    </w:p>
+    <w:p>
+      <w:pPr>
+        <w:keepNext/>
+        <w:jc w:val="center"/>
+        <w:rPr>
+          <w:rFonts w:ascii="Times New Roman" w:hAnsi="Times New Roman" w:cs="Times New Roman"/>
+          <w:sz w:val="24"/>
+          <w:szCs w:val="24"/>
+        </w:rPr>
+      </w:pPr>
+      <w:r>
+        <w:rPr>
+          <w:rFonts w:ascii="Times New Roman" w:hAnsi="Times New Roman" w:cs="Times New Roman"/>
+          <w:noProof/>
+          <w:sz w:val="24"/>
+          <w:szCs w:val="24"/>
+        </w:rPr>
+        <w:drawing>
+          <wp:inline distT="0" distB="0" distL="0" distR="0" wp14:anchorId="4C51B064" wp14:editId="55E4262F">
+            <wp:extent cx="5103627" cy="3822560"/>
+            <wp:effectExtent l="0" t="0" r="1905" b="6985"/>
+            <wp:docPr id="19" name="Рисунок 19"/>
+            <wp:cNvGraphicFramePr>
+              <a:graphicFrameLocks xmlns:a="http://schemas.openxmlformats.org/drawingml/2006/main" noChangeAspect="1"/>
+            </wp:cNvGraphicFramePr>
+            <a:graphic xmlns:a="http://schemas.openxmlformats.org/drawingml/2006/main">
+              <a:graphicData uri="http://schemas.openxmlformats.org/drawingml/2006/picture">
+                <pic:pic xmlns:pic="http://schemas.openxmlformats.org/drawingml/2006/picture">
+                  <pic:nvPicPr>
+                    <pic:cNvPr id="0" name="Picture 13"/>
+                    <pic:cNvPicPr>
+                      <a:picLocks noChangeAspect="1" noChangeArrowheads="1"/>
+                    </pic:cNvPicPr>
+                  </pic:nvPicPr>
+                  <pic:blipFill>
+                    <a:blip r:embed="rId13">
+                      <a:extLst>
+                        <a:ext uri="{28A0092B-C50C-407E-A947-70E740481C1C}">
+                          <a14:useLocalDpi xmlns:a14="http://schemas.microsoft.com/office/drawing/2010/main" val="0"/>
+                        </a:ext>
+                      </a:extLst>
+                    </a:blip>
+                    <a:srcRect/>
+                    <a:stretch>
+                      <a:fillRect/>
+                    </a:stretch>
+                  </pic:blipFill>
+                  <pic:spPr bwMode="auto">
+                    <a:xfrm>
+                      <a:off x="0" y="0"/>
+                      <a:ext cx="5105893" cy="3824257"/>
+                    </a:xfrm>
+                    <a:prstGeom prst="rect">
+                      <a:avLst/>
+                    </a:prstGeom>
+                    <a:noFill/>
+                    <a:ln>
+                      <a:noFill/>
+                    </a:ln>
+                  </pic:spPr>
+                </pic:pic>
+              </a:graphicData>
+            </a:graphic>
+          </wp:inline>
+        </w:drawing>
+      </w:r>
+    </w:p>
+    <w:p>
+      <w:pPr>
+        <w:pStyle w:val="a3"/>
+        <w:jc w:val="center"/>
+        <w:rPr>
+          <w:szCs w:val="24"/>
+        </w:rPr>
+      </w:pPr>
+      <w:r>
+        <w:rPr>
+          <w:szCs w:val="24"/>
+        </w:rPr>
+        <w:t xml:space="preserve">Рис. </w:t>
+      </w:r>
+      <w:r>
+        <w:rPr>
+          <w:szCs w:val="24"/>
+        </w:rPr>
+        <w:fldChar w:fldCharType="begin"/>
+      </w:r>
+      <w:r>
+        <w:rPr>
+          <w:szCs w:val="24"/>
+        </w:rPr>
+        <w:instrText xml:space="preserve"> SEQ Рис. \* ARABIC </w:instrText>
+      </w:r>
+      <w:r>
+        <w:rPr>
+          <w:szCs w:val="24"/>
+        </w:rPr>
+        <w:fldChar w:fldCharType="separate"/>
+      </w:r>
+      <w:r>
+        <w:rPr>
+          <w:noProof/>
+          <w:szCs w:val="24"/>
+        </w:rPr>
+        <w:t>10</w:t>
+      </w:r>
+      <w:r>
+        <w:rPr>
+          <w:noProof/>
+          <w:szCs w:val="24"/>
+        </w:rPr>
+        <w:fldChar w:fldCharType="end"/>
+      </w:r>
+      <w:r>
+        <w:rPr>
+          <w:szCs w:val="24"/>
+        </w:rPr>
+        <w:t>. Фазовый портрет</w:t>
+      </w:r>
+    </w:p>
+    <w:p>
+      <w:pPr>
+        <w:jc w:val="center"/>
+        <w:rPr>
+          <w:rFonts w:ascii="Times New Roman" w:hAnsi="Times New Roman" w:cs="Times New Roman"/>
+          <w:sz w:val="24"/>
+          <w:szCs w:val="24"/>
+          <w:lang w:eastAsia="ru-RU"/>
+        </w:rPr>
+      </w:pPr>
+    </w:p>
+    <w:p>
+      <w:pPr>
+        <w:keepNext/>
+        <w:jc w:val="center"/>
+        <w:rPr>
+          <w:rFonts w:ascii="Times New Roman" w:hAnsi="Times New Roman" w:cs="Times New Roman"/>
+          <w:sz w:val="24"/>
+          <w:szCs w:val="24"/>
+        </w:rPr>
+      </w:pPr>
+      <w:r>
+        <w:rPr>
+          <w:rFonts w:ascii="Times New Roman" w:hAnsi="Times New Roman" w:cs="Times New Roman"/>
+          <w:noProof/>
+          <w:sz w:val="24"/>
+          <w:szCs w:val="24"/>
+        </w:rPr>
+        <w:drawing>
+          <wp:inline distT="0" distB="0" distL="0" distR="0" wp14:anchorId="5A3954AD" wp14:editId="4A82E937">
+            <wp:extent cx="5082362" cy="3806632"/>
+            <wp:effectExtent l="0" t="0" r="4445" b="3810"/>
+            <wp:docPr id="20" name="Рисунок 20"/>
+            <wp:cNvGraphicFramePr>
+              <a:graphicFrameLocks xmlns:a="http://schemas.openxmlformats.org/drawingml/2006/main" noChangeAspect="1"/>
+            </wp:cNvGraphicFramePr>
+            <a:graphic xmlns:a="http://schemas.openxmlformats.org/drawingml/2006/main">
+              <a:graphicData uri="http://schemas.openxmlformats.org/drawingml/2006/picture">
+                <pic:pic xmlns:pic="http://schemas.openxmlformats.org/drawingml/2006/picture">
+                  <pic:nvPicPr>
+                    <pic:cNvPr id="0" name="Picture 14"/>
+                    <pic:cNvPicPr>
+                      <a:picLocks noChangeAspect="1" noChangeArrowheads="1"/>
+                    </pic:cNvPicPr>
+                  </pic:nvPicPr>
+                  <pic:blipFill>
+                    <a:blip r:embed="rId14">
+                      <a:extLst>
+                        <a:ext uri="{28A0092B-C50C-407E-A947-70E740481C1C}">
+                          <a14:useLocalDpi xmlns:a14="http://schemas.microsoft.com/office/drawing/2010/main" val="0"/>
+                        </a:ext>
+                      </a:extLst>
+                    </a:blip>
+                    <a:srcRect/>
+                    <a:stretch>
+                      <a:fillRect/>
+                    </a:stretch>
+                  </pic:blipFill>
+                  <pic:spPr bwMode="auto">
+                    <a:xfrm>
+                      <a:off x="0" y="0"/>
+                      <a:ext cx="5088000" cy="3810854"/>
+                    </a:xfrm>
+                    <a:prstGeom prst="rect">
+                      <a:avLst/>
+                    </a:prstGeom>
+                    <a:noFill/>
+                    <a:ln>
+                      <a:noFill/>
+                    </a:ln>
+                  </pic:spPr>
+                </pic:pic>
+              </a:graphicData>
+            </a:graphic>
+          </wp:inline>
+        </w:drawing>
+      </w:r>
+    </w:p>
+    <w:p>
+      <w:pPr>
+        <w:pStyle w:val="a3"/>
+        <w:jc w:val="center"/>
+        <w:rPr>
+          <w:szCs w:val="24"/>
+        </w:rPr>
+      </w:pPr>
+      <w:r>
+        <w:rPr>
+          <w:szCs w:val="24"/>
+        </w:rPr>
+        <w:t xml:space="preserve">Рис. </w:t>
+      </w:r>
+      <w:r>
+        <w:rPr>
+          <w:szCs w:val="24"/>
+        </w:rPr>
+        <w:fldChar w:fldCharType="begin"/>
+      </w:r>
+      <w:r>
+        <w:rPr>
+          <w:szCs w:val="24"/>
+        </w:rPr>
+        <w:instrText xml:space="preserve"> SEQ Рис. \* ARABIC </w:instrText>
+      </w:r>
+      <w:r>
+        <w:rPr>
+          <w:szCs w:val="24"/>
+        </w:rPr>
+        <w:fldChar w:fldCharType="separate"/>
+      </w:r>
+      <w:r>
+        <w:rPr>
+          <w:noProof/>
+          <w:szCs w:val="24"/>
+        </w:rPr>
+        <w:t>11</w:t>
+      </w:r>
+      <w:r>
+        <w:rPr>
+          <w:noProof/>
+          <w:szCs w:val="24"/>
+        </w:rPr>
+        <w:fldChar w:fldCharType="end"/>
+      </w:r>
+      <w:r>
+        <w:rPr>
+          <w:szCs w:val="24"/>
+        </w:rPr>
+        <w:t>. Значения переменных во временной области</w:t>
+      </w:r>
+    </w:p>
+    <w:p>
+      <w:pPr>
+        <w:jc w:val="center"/>
+        <w:rPr>
+          <w:rFonts w:ascii="Times New Roman" w:hAnsi="Times New Roman" w:cs="Times New Roman"/>
+          <w:sz w:val="24"/>
+          <w:szCs w:val="24"/>
+          <w:lang w:eastAsia="ru-RU"/>
+        </w:rPr>
+      </w:pPr>
+    </w:p>
+    <w:p>
+      <w:pPr>
+        <w:keepNext/>
+        <w:jc w:val="center"/>
+        <w:rPr>
+          <w:rFonts w:ascii="Times New Roman" w:hAnsi="Times New Roman" w:cs="Times New Roman"/>
+          <w:sz w:val="24"/>
+          <w:szCs w:val="24"/>
+        </w:rPr>
+      </w:pPr>
+      <w:r>
+        <w:rPr>
+          <w:rFonts w:ascii="Times New Roman" w:hAnsi="Times New Roman" w:cs="Times New Roman"/>
+          <w:noProof/>
+          <w:sz w:val="24"/>
+          <w:szCs w:val="24"/>
+        </w:rPr>
+        <w:lastRenderedPageBreak/>
+        <w:drawing>
+          <wp:inline distT="0" distB="0" distL="0" distR="0" wp14:anchorId="03658CB8" wp14:editId="7F22BDE1">
+            <wp:extent cx="5092995" cy="8673722"/>
+            <wp:effectExtent l="0" t="0" r="0" b="0"/>
+            <wp:docPr id="21" name="Рисунок 21"/>
+            <wp:cNvGraphicFramePr>
+              <a:graphicFrameLocks xmlns:a="http://schemas.openxmlformats.org/drawingml/2006/main" noChangeAspect="1"/>
+            </wp:cNvGraphicFramePr>
+            <a:graphic xmlns:a="http://schemas.openxmlformats.org/drawingml/2006/main">
+              <a:graphicData uri="http://schemas.openxmlformats.org/drawingml/2006/picture">
+                <pic:pic xmlns:pic="http://schemas.openxmlformats.org/drawingml/2006/picture">
+                  <pic:nvPicPr>
+                    <pic:cNvPr id="0" name="Picture 15"/>
+                    <pic:cNvPicPr>
+                      <a:picLocks noChangeAspect="1" noChangeArrowheads="1"/>
+                    </pic:cNvPicPr>
+                  </pic:nvPicPr>
+                  <pic:blipFill>
+                    <a:blip r:embed="rId15">
+                      <a:extLst>
+                        <a:ext uri="{28A0092B-C50C-407E-A947-70E740481C1C}">
+                          <a14:useLocalDpi xmlns:a14="http://schemas.microsoft.com/office/drawing/2010/main" val="0"/>
+                        </a:ext>
+                      </a:extLst>
+                    </a:blip>
+                    <a:srcRect/>
+                    <a:stretch>
+                      <a:fillRect/>
+                    </a:stretch>
+                  </pic:blipFill>
+                  <pic:spPr bwMode="auto">
+                    <a:xfrm>
+                      <a:off x="0" y="0"/>
+                      <a:ext cx="5103531" cy="8691665"/>
+                    </a:xfrm>
+                    <a:prstGeom prst="rect">
+                      <a:avLst/>
+                    </a:prstGeom>
+                    <a:noFill/>
+                    <a:ln>
+                      <a:noFill/>
+                    </a:ln>
+                  </pic:spPr>
+                </pic:pic>
+              </a:graphicData>
+            </a:graphic>
+          </wp:inline>
+        </w:drawing>
+      </w:r>
+    </w:p>
+    <w:p>
+      <w:pPr>
+        <w:pStyle w:val="a3"/>
+        <w:jc w:val="center"/>
+        <w:rPr>
+          <w:szCs w:val="24"/>
+        </w:rPr>
+      </w:pPr>
+      <w:r>
+        <w:rPr>
+          <w:szCs w:val="24"/>
+        </w:rPr>
+        <w:t xml:space="preserve">Рис. </w:t>
+      </w:r>
+      <w:r>
+        <w:rPr>
+          <w:szCs w:val="24"/>
+        </w:rPr>
+        <w:fldChar w:fldCharType="begin"/>
+      </w:r>
+      <w:r>
+        <w:rPr>
+          <w:szCs w:val="24"/>
+        </w:rPr>
+        <w:instrText xml:space="preserve"> SEQ Рис. \* ARABIC </w:instrText>
+      </w:r>
+      <w:r>
+        <w:rPr>
+          <w:szCs w:val="24"/>
+        </w:rPr>
+        <w:fldChar w:fldCharType="separate"/>
+      </w:r>
+      <w:r>
+        <w:rPr>
+          <w:noProof/>
+          <w:szCs w:val="24"/>
+        </w:rPr>
+        <w:t>12</w:t>
+      </w:r>
+      <w:r>
+        <w:rPr>
+          <w:noProof/>
+          <w:szCs w:val="24"/>
+        </w:rPr>
+        <w:fldChar w:fldCharType="end"/>
+      </w:r>
+      <w:r>
+        <w:rPr>
+          <w:szCs w:val="24"/>
+        </w:rPr>
+        <w:t>. Значения переменных во временной области</w:t>
+      </w:r>
+    </w:p>
+    <w:p>
+      <w:pPr>
+        <w:jc w:val="center"/>
+        <w:rPr>
+          <w:rFonts w:ascii="Times New Roman" w:hAnsi="Times New Roman" w:cs="Times New Roman"/>
+          <w:sz w:val="24"/>
+          <w:szCs w:val="24"/>
+          <w:lang w:eastAsia="ru-RU"/>
+        </w:rPr>
+      </w:pPr>
+    </w:p>
+    <w:p>
+      <w:pPr>
+        <w:jc w:val="both"/>
+        <w:rPr>
+          <w:rFonts w:ascii="Times New Roman" w:hAnsi="Times New Roman" w:cs="Times New Roman"/>
+          <w:sz w:val="24"/>
+          <w:szCs w:val="24"/>
+          <w:lang w:eastAsia="ru-RU"/>
+        </w:rPr>
+      </w:pPr>
+    </w:p>
+    <w:p>
+      <w:pPr>
+        <w:jc w:val="both"/>
+        <w:rPr>
+          <w:rFonts w:ascii="Times New Roman" w:hAnsi="Times New Roman" w:cs="Times New Roman"/>
+          <w:sz w:val="24"/>
+          <w:szCs w:val="24"/>
           <w:lang w:eastAsia="ru-RU"/>
         </w:rPr>
       </w:pPr>
@@ -719,11 +2100,11 @@
   <w:style w:type="paragraph" w:default="1" w:styleId="a">
     <w:name w:val="Normal"/>
     <w:qFormat/>
+    <w:rsid w:val="00AD2E56"/>
   </w:style>
   <w:style w:type="character" w:default="1" w:styleId="a0">
     <w:name w:val="Default Paragraph Font"/>
     <w:uiPriority w:val="1"/>
-    <w:semiHidden/>
     <w:unhideWhenUsed/>
   </w:style>
   <w:style w:type="table" w:default="1" w:styleId="a1">

</xml_diff>